<commit_message>
revision 2 of design doc
</commit_message>
<xml_diff>
--- a/CIS_678_Project1_DesignDocument.docx
+++ b/CIS_678_Project1_DesignDocument.docx
@@ -1410,6 +1410,839 @@
         </w:rPr>
         <w:t>Discussion</w:t>
       </w:r>
+    </w:p>
+    <w:p>
+      <w:pPr>
+        <w:pStyle w:val="Default"/>
+        <w:spacing w:line="480" w:lineRule="auto"/>
+        <w:rPr>
+          <w:iCs/>
+        </w:rPr>
+      </w:pPr>
+      <w:r>
+        <w:rPr>
+          <w:iCs/>
+        </w:rPr>
+        <w:t xml:space="preserve">One interesting feature we find in Figure 3 is missing value imputation. In our original dataset, 7 of the </w:t>
+      </w:r>
+      <w:r>
+        <w:rPr>
+          <w:iCs/>
+        </w:rPr>
+        <w:t xml:space="preserve">744 total data points were missing. As such, we imputed these values with the quadratic predicted values for number of downloads. We choose this model for the imputation over the cubic with the principle of balancing model simplicity with the amount of variation explained. </w:t>
+      </w:r>
+    </w:p>
+    <w:p>
+      <w:pPr>
+        <w:pStyle w:val="Default"/>
+        <w:spacing w:line="480" w:lineRule="auto"/>
+        <w:rPr>
+          <w:iCs/>
+        </w:rPr>
+      </w:pPr>
+      <w:r>
+        <w:rPr>
+          <w:iCs/>
+        </w:rPr>
+        <w:lastRenderedPageBreak/>
+        <w:t xml:space="preserve">We began to extract features of the dataset in Time of Day, Day of Week, and Day of Month as seen in Figures 4, 5, and 6; respectively. </w:t>
+      </w:r>
+    </w:p>
+    <w:p>
+      <w:pPr>
+        <w:pStyle w:val="Default"/>
+        <w:spacing w:line="480" w:lineRule="auto"/>
+        <w:rPr>
+          <w:b/>
+          <w:iCs/>
+        </w:rPr>
+      </w:pPr>
+      <w:r>
+        <w:rPr>
+          <w:b/>
+          <w:iCs/>
+          <w:noProof/>
+        </w:rPr>
+        <mc:AlternateContent>
+          <mc:Choice Requires="wps">
+            <w:drawing>
+              <wp:anchor distT="0" distB="0" distL="114300" distR="114300" simplePos="0" relativeHeight="251668480" behindDoc="0" locked="0" layoutInCell="1" allowOverlap="1" wp14:anchorId="3ED512DA" wp14:editId="6E14F4E4">
+                <wp:simplePos x="0" y="0"/>
+                <wp:positionH relativeFrom="column">
+                  <wp:posOffset>-62865</wp:posOffset>
+                </wp:positionH>
+                <wp:positionV relativeFrom="paragraph">
+                  <wp:posOffset>3418205</wp:posOffset>
+                </wp:positionV>
+                <wp:extent cx="6058535" cy="342900"/>
+                <wp:effectExtent l="0" t="0" r="0" b="12700"/>
+                <wp:wrapNone/>
+                <wp:docPr id="21" name="Text Box 21"/>
+                <wp:cNvGraphicFramePr/>
+                <a:graphic xmlns:a="http://schemas.openxmlformats.org/drawingml/2006/main">
+                  <a:graphicData uri="http://schemas.microsoft.com/office/word/2010/wordprocessingShape">
+                    <wps:wsp>
+                      <wps:cNvSpPr txBox="1"/>
+                      <wps:spPr>
+                        <a:xfrm>
+                          <a:off x="0" y="0"/>
+                          <a:ext cx="6058535" cy="342900"/>
+                        </a:xfrm>
+                        <a:prstGeom prst="rect">
+                          <a:avLst/>
+                        </a:prstGeom>
+                        <a:noFill/>
+                        <a:ln>
+                          <a:noFill/>
+                        </a:ln>
+                        <a:effectLst/>
+                      </wps:spPr>
+                      <wps:style>
+                        <a:lnRef idx="0">
+                          <a:schemeClr val="accent1"/>
+                        </a:lnRef>
+                        <a:fillRef idx="0">
+                          <a:schemeClr val="accent1"/>
+                        </a:fillRef>
+                        <a:effectRef idx="0">
+                          <a:schemeClr val="accent1"/>
+                        </a:effectRef>
+                        <a:fontRef idx="minor">
+                          <a:schemeClr val="dk1"/>
+                        </a:fontRef>
+                      </wps:style>
+                      <wps:txbx>
+                        <w:txbxContent>
+                          <w:p>
+                            <w:pPr>
+                              <w:rPr>
+                                <w:rFonts w:ascii="Times New Roman" w:hAnsi="Times New Roman" w:cs="Times New Roman"/>
+                                <w:b/>
+                                <w:sz w:val="24"/>
+                                <w:szCs w:val="24"/>
+                              </w:rPr>
+                            </w:pPr>
+                            <w:r>
+                              <w:rPr>
+                                <w:rFonts w:ascii="Times New Roman" w:hAnsi="Times New Roman" w:cs="Times New Roman"/>
+                                <w:b/>
+                                <w:sz w:val="24"/>
+                                <w:szCs w:val="24"/>
+                              </w:rPr>
+                              <w:t>Figure 4</w:t>
+                            </w:r>
+                            <w:r>
+                              <w:rPr>
+                                <w:rFonts w:ascii="Times New Roman" w:hAnsi="Times New Roman" w:cs="Times New Roman"/>
+                                <w:b/>
+                                <w:sz w:val="24"/>
+                                <w:szCs w:val="24"/>
+                              </w:rPr>
+                              <w:t xml:space="preserve">. </w:t>
+                            </w:r>
+                            <w:r>
+                              <w:rPr>
+                                <w:rFonts w:ascii="Times New Roman" w:hAnsi="Times New Roman" w:cs="Times New Roman"/>
+                                <w:b/>
+                                <w:sz w:val="24"/>
+                                <w:szCs w:val="24"/>
+                              </w:rPr>
+                              <w:t>Histogram of Time of Day vs. Average Amount of Downloads</w:t>
+                            </w:r>
+                          </w:p>
+                        </w:txbxContent>
+                      </wps:txbx>
+                      <wps:bodyPr rot="0" spcFirstLastPara="0" vertOverflow="overflow" horzOverflow="overflow" vert="horz" wrap="square" lIns="91440" tIns="45720" rIns="91440" bIns="45720" numCol="1" spcCol="0" rtlCol="0" fromWordArt="0" anchor="t" anchorCtr="0" forceAA="0" compatLnSpc="1">
+                        <a:prstTxWarp prst="textNoShape">
+                          <a:avLst/>
+                        </a:prstTxWarp>
+                        <a:noAutofit/>
+                      </wps:bodyPr>
+                    </wps:wsp>
+                  </a:graphicData>
+                </a:graphic>
+                <wp14:sizeRelH relativeFrom="margin">
+                  <wp14:pctWidth>0</wp14:pctWidth>
+                </wp14:sizeRelH>
+              </wp:anchor>
+            </w:drawing>
+          </mc:Choice>
+          <mc:Fallback>
+            <w:pict>
+              <v:shape w14:anchorId="3ED512DA" id="Text_x0020_Box_x0020_21" o:spid="_x0000_s1032" type="#_x0000_t202" style="position:absolute;margin-left:-4.95pt;margin-top:269.15pt;width:477.05pt;height:27pt;z-index:251668480;visibility:visible;mso-wrap-style:square;mso-width-percent:0;mso-wrap-distance-left:9pt;mso-wrap-distance-top:0;mso-wrap-distance-right:9pt;mso-wrap-distance-bottom:0;mso-position-horizontal:absolute;mso-position-horizontal-relative:text;mso-position-vertical:absolute;mso-position-vertical-relative:text;mso-width-percent:0;mso-width-relative:margin;v-text-anchor:top" o:gfxdata="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" filled="f" stroked="f">
+                <v:textbox>
+                  <w:txbxContent>
+                    <w:p>
+                      <w:pPr>
+                        <w:rPr>
+                          <w:rFonts w:ascii="Times New Roman" w:hAnsi="Times New Roman" w:cs="Times New Roman"/>
+                          <w:b/>
+                          <w:sz w:val="24"/>
+                          <w:szCs w:val="24"/>
+                        </w:rPr>
+                      </w:pPr>
+                      <w:r>
+                        <w:rPr>
+                          <w:rFonts w:ascii="Times New Roman" w:hAnsi="Times New Roman" w:cs="Times New Roman"/>
+                          <w:b/>
+                          <w:sz w:val="24"/>
+                          <w:szCs w:val="24"/>
+                        </w:rPr>
+                        <w:t>Figure 4</w:t>
+                      </w:r>
+                      <w:r>
+                        <w:rPr>
+                          <w:rFonts w:ascii="Times New Roman" w:hAnsi="Times New Roman" w:cs="Times New Roman"/>
+                          <w:b/>
+                          <w:sz w:val="24"/>
+                          <w:szCs w:val="24"/>
+                        </w:rPr>
+                        <w:t xml:space="preserve">. </w:t>
+                      </w:r>
+                      <w:r>
+                        <w:rPr>
+                          <w:rFonts w:ascii="Times New Roman" w:hAnsi="Times New Roman" w:cs="Times New Roman"/>
+                          <w:b/>
+                          <w:sz w:val="24"/>
+                          <w:szCs w:val="24"/>
+                        </w:rPr>
+                        <w:t>Histogram of Time of Day vs. Average Amount of Downloads</w:t>
+                      </w:r>
+                    </w:p>
+                  </w:txbxContent>
+                </v:textbox>
+              </v:shape>
+            </w:pict>
+          </mc:Fallback>
+        </mc:AlternateContent>
+      </w:r>
+      <w:r>
+        <w:rPr>
+          <w:b/>
+          <w:iCs/>
+          <w:noProof/>
+        </w:rPr>
+        <w:drawing>
+          <wp:inline distT="0" distB="0" distL="0" distR="0" wp14:anchorId="415DFF0A" wp14:editId="22ACB5C9">
+            <wp:extent cx="4564046" cy="3419856"/>
+            <wp:effectExtent l="0" t="0" r="8255" b="9525"/>
+            <wp:docPr id="17" name="Picture 17"/>
+            <wp:cNvGraphicFramePr>
+              <a:graphicFrameLocks xmlns:a="http://schemas.openxmlformats.org/drawingml/2006/main" noChangeAspect="1"/>
+            </wp:cNvGraphicFramePr>
+            <a:graphic xmlns:a="http://schemas.openxmlformats.org/drawingml/2006/main">
+              <a:graphicData uri="http://schemas.openxmlformats.org/drawingml/2006/picture">
+                <pic:pic xmlns:pic="http://schemas.openxmlformats.org/drawingml/2006/picture">
+                  <pic:nvPicPr>
+                    <pic:cNvPr id="17" name="TimeOfDay.png"/>
+                    <pic:cNvPicPr/>
+                  </pic:nvPicPr>
+                  <pic:blipFill rotWithShape="1">
+                    <a:blip r:embed="rId9">
+                      <a:extLst>
+                        <a:ext uri="{28A0092B-C50C-407E-A947-70E740481C1C}">
+                          <a14:useLocalDpi xmlns:a14="http://schemas.microsoft.com/office/drawing/2010/main" val="0"/>
+                        </a:ext>
+                      </a:extLst>
+                    </a:blip>
+                    <a:srcRect t="6271" r="6511"/>
+                    <a:stretch/>
+                  </pic:blipFill>
+                  <pic:spPr bwMode="auto">
+                    <a:xfrm>
+                      <a:off x="0" y="0"/>
+                      <a:ext cx="4564046" cy="3419856"/>
+                    </a:xfrm>
+                    <a:prstGeom prst="rect">
+                      <a:avLst/>
+                    </a:prstGeom>
+                    <a:ln>
+                      <a:noFill/>
+                    </a:ln>
+                    <a:extLst>
+                      <a:ext uri="{53640926-AAD7-44D8-BBD7-CCE9431645EC}">
+                        <a14:shadowObscured xmlns:a14="http://schemas.microsoft.com/office/drawing/2010/main"/>
+                      </a:ext>
+                    </a:extLst>
+                  </pic:spPr>
+                </pic:pic>
+              </a:graphicData>
+            </a:graphic>
+          </wp:inline>
+        </w:drawing>
+      </w:r>
+    </w:p>
+    <w:p>
+      <w:pPr>
+        <w:pStyle w:val="Default"/>
+        <w:spacing w:line="480" w:lineRule="auto"/>
+        <w:rPr>
+          <w:b/>
+          <w:iCs/>
+          <w:sz w:val="13"/>
+        </w:rPr>
+      </w:pPr>
+    </w:p>
+    <w:p>
+      <w:pPr>
+        <w:pStyle w:val="Default"/>
+        <w:spacing w:line="480" w:lineRule="auto"/>
+        <w:rPr>
+          <w:b/>
+          <w:iCs/>
+        </w:rPr>
+      </w:pPr>
+      <w:r>
+        <w:rPr>
+          <w:b/>
+          <w:iCs/>
+          <w:noProof/>
+        </w:rPr>
+        <mc:AlternateContent>
+          <mc:Choice Requires="wps">
+            <w:drawing>
+              <wp:anchor distT="0" distB="0" distL="114300" distR="114300" simplePos="0" relativeHeight="251670528" behindDoc="0" locked="0" layoutInCell="1" allowOverlap="1" wp14:anchorId="08B425ED" wp14:editId="444906DB">
+                <wp:simplePos x="0" y="0"/>
+                <wp:positionH relativeFrom="column">
+                  <wp:posOffset>-61595</wp:posOffset>
+                </wp:positionH>
+                <wp:positionV relativeFrom="paragraph">
+                  <wp:posOffset>3397885</wp:posOffset>
+                </wp:positionV>
+                <wp:extent cx="6058535" cy="342900"/>
+                <wp:effectExtent l="0" t="0" r="0" b="12700"/>
+                <wp:wrapNone/>
+                <wp:docPr id="22" name="Text Box 22"/>
+                <wp:cNvGraphicFramePr/>
+                <a:graphic xmlns:a="http://schemas.openxmlformats.org/drawingml/2006/main">
+                  <a:graphicData uri="http://schemas.microsoft.com/office/word/2010/wordprocessingShape">
+                    <wps:wsp>
+                      <wps:cNvSpPr txBox="1"/>
+                      <wps:spPr>
+                        <a:xfrm>
+                          <a:off x="0" y="0"/>
+                          <a:ext cx="6058535" cy="342900"/>
+                        </a:xfrm>
+                        <a:prstGeom prst="rect">
+                          <a:avLst/>
+                        </a:prstGeom>
+                        <a:noFill/>
+                        <a:ln>
+                          <a:noFill/>
+                        </a:ln>
+                        <a:effectLst/>
+                      </wps:spPr>
+                      <wps:style>
+                        <a:lnRef idx="0">
+                          <a:schemeClr val="accent1"/>
+                        </a:lnRef>
+                        <a:fillRef idx="0">
+                          <a:schemeClr val="accent1"/>
+                        </a:fillRef>
+                        <a:effectRef idx="0">
+                          <a:schemeClr val="accent1"/>
+                        </a:effectRef>
+                        <a:fontRef idx="minor">
+                          <a:schemeClr val="dk1"/>
+                        </a:fontRef>
+                      </wps:style>
+                      <wps:txbx>
+                        <w:txbxContent>
+                          <w:p>
+                            <w:pPr>
+                              <w:rPr>
+                                <w:rFonts w:ascii="Times New Roman" w:hAnsi="Times New Roman" w:cs="Times New Roman"/>
+                                <w:b/>
+                                <w:sz w:val="24"/>
+                                <w:szCs w:val="24"/>
+                              </w:rPr>
+                            </w:pPr>
+                            <w:r>
+                              <w:rPr>
+                                <w:rFonts w:ascii="Times New Roman" w:hAnsi="Times New Roman" w:cs="Times New Roman"/>
+                                <w:b/>
+                                <w:sz w:val="24"/>
+                                <w:szCs w:val="24"/>
+                              </w:rPr>
+                              <w:t>Figure 5</w:t>
+                            </w:r>
+                            <w:r>
+                              <w:rPr>
+                                <w:rFonts w:ascii="Times New Roman" w:hAnsi="Times New Roman" w:cs="Times New Roman"/>
+                                <w:b/>
+                                <w:sz w:val="24"/>
+                                <w:szCs w:val="24"/>
+                              </w:rPr>
+                              <w:t xml:space="preserve">. </w:t>
+                            </w:r>
+                            <w:r>
+                              <w:rPr>
+                                <w:rFonts w:ascii="Times New Roman" w:hAnsi="Times New Roman" w:cs="Times New Roman"/>
+                                <w:b/>
+                                <w:sz w:val="24"/>
+                                <w:szCs w:val="24"/>
+                              </w:rPr>
+                              <w:t>Histogram of</w:t>
+                            </w:r>
+                            <w:r>
+                              <w:rPr>
+                                <w:rFonts w:ascii="Times New Roman" w:hAnsi="Times New Roman" w:cs="Times New Roman"/>
+                                <w:b/>
+                                <w:sz w:val="24"/>
+                                <w:szCs w:val="24"/>
+                              </w:rPr>
+                              <w:t xml:space="preserve"> Day </w:t>
+                            </w:r>
+                            <w:r>
+                              <w:rPr>
+                                <w:rFonts w:ascii="Times New Roman" w:hAnsi="Times New Roman" w:cs="Times New Roman"/>
+                                <w:b/>
+                                <w:sz w:val="24"/>
+                                <w:szCs w:val="24"/>
+                              </w:rPr>
+                              <w:t xml:space="preserve">of Week </w:t>
+                            </w:r>
+                            <w:r>
+                              <w:rPr>
+                                <w:rFonts w:ascii="Times New Roman" w:hAnsi="Times New Roman" w:cs="Times New Roman"/>
+                                <w:b/>
+                                <w:sz w:val="24"/>
+                                <w:szCs w:val="24"/>
+                              </w:rPr>
+                              <w:t>vs. Average Amount of Downloads</w:t>
+                            </w:r>
+                          </w:p>
+                        </w:txbxContent>
+                      </wps:txbx>
+                      <wps:bodyPr rot="0" spcFirstLastPara="0" vertOverflow="overflow" horzOverflow="overflow" vert="horz" wrap="square" lIns="91440" tIns="45720" rIns="91440" bIns="45720" numCol="1" spcCol="0" rtlCol="0" fromWordArt="0" anchor="t" anchorCtr="0" forceAA="0" compatLnSpc="1">
+                        <a:prstTxWarp prst="textNoShape">
+                          <a:avLst/>
+                        </a:prstTxWarp>
+                        <a:noAutofit/>
+                      </wps:bodyPr>
+                    </wps:wsp>
+                  </a:graphicData>
+                </a:graphic>
+                <wp14:sizeRelH relativeFrom="margin">
+                  <wp14:pctWidth>0</wp14:pctWidth>
+                </wp14:sizeRelH>
+              </wp:anchor>
+            </w:drawing>
+          </mc:Choice>
+          <mc:Fallback>
+            <w:pict>
+              <v:shape w14:anchorId="08B425ED" id="Text_x0020_Box_x0020_22" o:spid="_x0000_s1033" type="#_x0000_t202" style="position:absolute;margin-left:-4.85pt;margin-top:267.55pt;width:477.05pt;height:27pt;z-index:251670528;visibility:visible;mso-wrap-style:square;mso-width-percent:0;mso-wrap-distance-left:9pt;mso-wrap-distance-top:0;mso-wrap-distance-right:9pt;mso-wrap-distance-bottom:0;mso-position-horizontal:absolute;mso-position-horizontal-relative:text;mso-position-vertical:absolute;mso-position-vertical-relative:text;mso-width-percent:0;mso-width-relative:margin;v-text-anchor:top" o:gfxdata="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" filled="f" stroked="f">
+                <v:textbox>
+                  <w:txbxContent>
+                    <w:p>
+                      <w:pPr>
+                        <w:rPr>
+                          <w:rFonts w:ascii="Times New Roman" w:hAnsi="Times New Roman" w:cs="Times New Roman"/>
+                          <w:b/>
+                          <w:sz w:val="24"/>
+                          <w:szCs w:val="24"/>
+                        </w:rPr>
+                      </w:pPr>
+                      <w:r>
+                        <w:rPr>
+                          <w:rFonts w:ascii="Times New Roman" w:hAnsi="Times New Roman" w:cs="Times New Roman"/>
+                          <w:b/>
+                          <w:sz w:val="24"/>
+                          <w:szCs w:val="24"/>
+                        </w:rPr>
+                        <w:t>Figure 5</w:t>
+                      </w:r>
+                      <w:r>
+                        <w:rPr>
+                          <w:rFonts w:ascii="Times New Roman" w:hAnsi="Times New Roman" w:cs="Times New Roman"/>
+                          <w:b/>
+                          <w:sz w:val="24"/>
+                          <w:szCs w:val="24"/>
+                        </w:rPr>
+                        <w:t xml:space="preserve">. </w:t>
+                      </w:r>
+                      <w:r>
+                        <w:rPr>
+                          <w:rFonts w:ascii="Times New Roman" w:hAnsi="Times New Roman" w:cs="Times New Roman"/>
+                          <w:b/>
+                          <w:sz w:val="24"/>
+                          <w:szCs w:val="24"/>
+                        </w:rPr>
+                        <w:t>Histogram of</w:t>
+                      </w:r>
+                      <w:r>
+                        <w:rPr>
+                          <w:rFonts w:ascii="Times New Roman" w:hAnsi="Times New Roman" w:cs="Times New Roman"/>
+                          <w:b/>
+                          <w:sz w:val="24"/>
+                          <w:szCs w:val="24"/>
+                        </w:rPr>
+                        <w:t xml:space="preserve"> Day </w:t>
+                      </w:r>
+                      <w:r>
+                        <w:rPr>
+                          <w:rFonts w:ascii="Times New Roman" w:hAnsi="Times New Roman" w:cs="Times New Roman"/>
+                          <w:b/>
+                          <w:sz w:val="24"/>
+                          <w:szCs w:val="24"/>
+                        </w:rPr>
+                        <w:t xml:space="preserve">of Week </w:t>
+                      </w:r>
+                      <w:r>
+                        <w:rPr>
+                          <w:rFonts w:ascii="Times New Roman" w:hAnsi="Times New Roman" w:cs="Times New Roman"/>
+                          <w:b/>
+                          <w:sz w:val="24"/>
+                          <w:szCs w:val="24"/>
+                        </w:rPr>
+                        <w:t>vs. Average Amount of Downloads</w:t>
+                      </w:r>
+                    </w:p>
+                  </w:txbxContent>
+                </v:textbox>
+              </v:shape>
+            </w:pict>
+          </mc:Fallback>
+        </mc:AlternateContent>
+      </w:r>
+      <w:r>
+        <w:rPr>
+          <w:b/>
+          <w:iCs/>
+          <w:noProof/>
+        </w:rPr>
+        <w:drawing>
+          <wp:inline distT="0" distB="0" distL="0" distR="0" wp14:anchorId="3F4AC9F1" wp14:editId="07417B03">
+            <wp:extent cx="4491767" cy="3413125"/>
+            <wp:effectExtent l="0" t="0" r="4445" b="0"/>
+            <wp:docPr id="20" name="Picture 20"/>
+            <wp:cNvGraphicFramePr>
+              <a:graphicFrameLocks xmlns:a="http://schemas.openxmlformats.org/drawingml/2006/main" noChangeAspect="1"/>
+            </wp:cNvGraphicFramePr>
+            <a:graphic xmlns:a="http://schemas.openxmlformats.org/drawingml/2006/main">
+              <a:graphicData uri="http://schemas.openxmlformats.org/drawingml/2006/picture">
+                <pic:pic xmlns:pic="http://schemas.openxmlformats.org/drawingml/2006/picture">
+                  <pic:nvPicPr>
+                    <pic:cNvPr id="20" name="DayOfWeek.png"/>
+                    <pic:cNvPicPr/>
+                  </pic:nvPicPr>
+                  <pic:blipFill rotWithShape="1">
+                    <a:blip r:embed="rId10">
+                      <a:extLst>
+                        <a:ext uri="{28A0092B-C50C-407E-A947-70E740481C1C}">
+                          <a14:useLocalDpi xmlns:a14="http://schemas.microsoft.com/office/drawing/2010/main" val="0"/>
+                        </a:ext>
+                      </a:extLst>
+                    </a:blip>
+                    <a:srcRect t="5692" r="6917"/>
+                    <a:stretch/>
+                  </pic:blipFill>
+                  <pic:spPr bwMode="auto">
+                    <a:xfrm>
+                      <a:off x="0" y="0"/>
+                      <a:ext cx="4506220" cy="3424108"/>
+                    </a:xfrm>
+                    <a:prstGeom prst="rect">
+                      <a:avLst/>
+                    </a:prstGeom>
+                    <a:ln>
+                      <a:noFill/>
+                    </a:ln>
+                    <a:extLst>
+                      <a:ext uri="{53640926-AAD7-44D8-BBD7-CCE9431645EC}">
+                        <a14:shadowObscured xmlns:a14="http://schemas.microsoft.com/office/drawing/2010/main"/>
+                      </a:ext>
+                    </a:extLst>
+                  </pic:spPr>
+                </pic:pic>
+              </a:graphicData>
+            </a:graphic>
+          </wp:inline>
+        </w:drawing>
+      </w:r>
+    </w:p>
+    <w:p>
+      <w:pPr>
+        <w:rPr>
+          <w:rFonts w:ascii="Times New Roman" w:hAnsi="Times New Roman" w:cs="Times New Roman"/>
+          <w:b/>
+          <w:sz w:val="24"/>
+          <w:szCs w:val="24"/>
+        </w:rPr>
+      </w:pPr>
+      <w:r>
+        <w:rPr>
+          <w:b/>
+          <w:iCs/>
+          <w:noProof/>
+        </w:rPr>
+        <w:lastRenderedPageBreak/>
+        <mc:AlternateContent>
+          <mc:Choice Requires="wps">
+            <w:drawing>
+              <wp:anchor distT="0" distB="0" distL="114300" distR="114300" simplePos="0" relativeHeight="251672576" behindDoc="0" locked="0" layoutInCell="1" allowOverlap="1" wp14:anchorId="55410A6E" wp14:editId="675FB02A">
+                <wp:simplePos x="0" y="0"/>
+                <wp:positionH relativeFrom="column">
+                  <wp:posOffset>-62865</wp:posOffset>
+                </wp:positionH>
+                <wp:positionV relativeFrom="paragraph">
+                  <wp:posOffset>3541395</wp:posOffset>
+                </wp:positionV>
+                <wp:extent cx="6058535" cy="342900"/>
+                <wp:effectExtent l="0" t="0" r="0" b="12700"/>
+                <wp:wrapNone/>
+                <wp:docPr id="23" name="Text Box 23"/>
+                <wp:cNvGraphicFramePr/>
+                <a:graphic xmlns:a="http://schemas.openxmlformats.org/drawingml/2006/main">
+                  <a:graphicData uri="http://schemas.microsoft.com/office/word/2010/wordprocessingShape">
+                    <wps:wsp>
+                      <wps:cNvSpPr txBox="1"/>
+                      <wps:spPr>
+                        <a:xfrm>
+                          <a:off x="0" y="0"/>
+                          <a:ext cx="6058535" cy="342900"/>
+                        </a:xfrm>
+                        <a:prstGeom prst="rect">
+                          <a:avLst/>
+                        </a:prstGeom>
+                        <a:noFill/>
+                        <a:ln>
+                          <a:noFill/>
+                        </a:ln>
+                        <a:effectLst/>
+                      </wps:spPr>
+                      <wps:style>
+                        <a:lnRef idx="0">
+                          <a:schemeClr val="accent1"/>
+                        </a:lnRef>
+                        <a:fillRef idx="0">
+                          <a:schemeClr val="accent1"/>
+                        </a:fillRef>
+                        <a:effectRef idx="0">
+                          <a:schemeClr val="accent1"/>
+                        </a:effectRef>
+                        <a:fontRef idx="minor">
+                          <a:schemeClr val="dk1"/>
+                        </a:fontRef>
+                      </wps:style>
+                      <wps:txbx>
+                        <w:txbxContent>
+                          <w:p>
+                            <w:pPr>
+                              <w:rPr>
+                                <w:rFonts w:ascii="Times New Roman" w:hAnsi="Times New Roman" w:cs="Times New Roman"/>
+                                <w:b/>
+                                <w:sz w:val="24"/>
+                                <w:szCs w:val="24"/>
+                              </w:rPr>
+                            </w:pPr>
+                            <w:r>
+                              <w:rPr>
+                                <w:rFonts w:ascii="Times New Roman" w:hAnsi="Times New Roman" w:cs="Times New Roman"/>
+                                <w:b/>
+                                <w:sz w:val="24"/>
+                                <w:szCs w:val="24"/>
+                              </w:rPr>
+                              <w:t>Figure 6</w:t>
+                            </w:r>
+                            <w:r>
+                              <w:rPr>
+                                <w:rFonts w:ascii="Times New Roman" w:hAnsi="Times New Roman" w:cs="Times New Roman"/>
+                                <w:b/>
+                                <w:sz w:val="24"/>
+                                <w:szCs w:val="24"/>
+                              </w:rPr>
+                              <w:t xml:space="preserve">. </w:t>
+                            </w:r>
+                            <w:r>
+                              <w:rPr>
+                                <w:rFonts w:ascii="Times New Roman" w:hAnsi="Times New Roman" w:cs="Times New Roman"/>
+                                <w:b/>
+                                <w:sz w:val="24"/>
+                                <w:szCs w:val="24"/>
+                              </w:rPr>
+                              <w:t xml:space="preserve">Histogram of Day of </w:t>
+                            </w:r>
+                            <w:r>
+                              <w:rPr>
+                                <w:rFonts w:ascii="Times New Roman" w:hAnsi="Times New Roman" w:cs="Times New Roman"/>
+                                <w:b/>
+                                <w:sz w:val="24"/>
+                                <w:szCs w:val="24"/>
+                              </w:rPr>
+                              <w:t>Month</w:t>
+                            </w:r>
+                            <w:r>
+                              <w:rPr>
+                                <w:rFonts w:ascii="Times New Roman" w:hAnsi="Times New Roman" w:cs="Times New Roman"/>
+                                <w:b/>
+                                <w:sz w:val="24"/>
+                                <w:szCs w:val="24"/>
+                              </w:rPr>
+                              <w:t xml:space="preserve"> vs. Average Amount of Downloads</w:t>
+                            </w:r>
+                          </w:p>
+                        </w:txbxContent>
+                      </wps:txbx>
+                      <wps:bodyPr rot="0" spcFirstLastPara="0" vertOverflow="overflow" horzOverflow="overflow" vert="horz" wrap="square" lIns="91440" tIns="45720" rIns="91440" bIns="45720" numCol="1" spcCol="0" rtlCol="0" fromWordArt="0" anchor="t" anchorCtr="0" forceAA="0" compatLnSpc="1">
+                        <a:prstTxWarp prst="textNoShape">
+                          <a:avLst/>
+                        </a:prstTxWarp>
+                        <a:noAutofit/>
+                      </wps:bodyPr>
+                    </wps:wsp>
+                  </a:graphicData>
+                </a:graphic>
+                <wp14:sizeRelH relativeFrom="margin">
+                  <wp14:pctWidth>0</wp14:pctWidth>
+                </wp14:sizeRelH>
+              </wp:anchor>
+            </w:drawing>
+          </mc:Choice>
+          <mc:Fallback>
+            <w:pict>
+              <v:shape w14:anchorId="55410A6E" id="Text_x0020_Box_x0020_23" o:spid="_x0000_s1034" type="#_x0000_t202" style="position:absolute;margin-left:-4.95pt;margin-top:278.85pt;width:477.05pt;height:27pt;z-index:251672576;visibility:visible;mso-wrap-style:square;mso-width-percent:0;mso-wrap-distance-left:9pt;mso-wrap-distance-top:0;mso-wrap-distance-right:9pt;mso-wrap-distance-bottom:0;mso-position-horizontal:absolute;mso-position-horizontal-relative:text;mso-position-vertical:absolute;mso-position-vertical-relative:text;mso-width-percent:0;mso-width-relative:margin;v-text-anchor:top" o:gfxdata="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" filled="f" stroked="f">
+                <v:textbox>
+                  <w:txbxContent>
+                    <w:p>
+                      <w:pPr>
+                        <w:rPr>
+                          <w:rFonts w:ascii="Times New Roman" w:hAnsi="Times New Roman" w:cs="Times New Roman"/>
+                          <w:b/>
+                          <w:sz w:val="24"/>
+                          <w:szCs w:val="24"/>
+                        </w:rPr>
+                      </w:pPr>
+                      <w:r>
+                        <w:rPr>
+                          <w:rFonts w:ascii="Times New Roman" w:hAnsi="Times New Roman" w:cs="Times New Roman"/>
+                          <w:b/>
+                          <w:sz w:val="24"/>
+                          <w:szCs w:val="24"/>
+                        </w:rPr>
+                        <w:t>Figure 6</w:t>
+                      </w:r>
+                      <w:r>
+                        <w:rPr>
+                          <w:rFonts w:ascii="Times New Roman" w:hAnsi="Times New Roman" w:cs="Times New Roman"/>
+                          <w:b/>
+                          <w:sz w:val="24"/>
+                          <w:szCs w:val="24"/>
+                        </w:rPr>
+                        <w:t xml:space="preserve">. </w:t>
+                      </w:r>
+                      <w:r>
+                        <w:rPr>
+                          <w:rFonts w:ascii="Times New Roman" w:hAnsi="Times New Roman" w:cs="Times New Roman"/>
+                          <w:b/>
+                          <w:sz w:val="24"/>
+                          <w:szCs w:val="24"/>
+                        </w:rPr>
+                        <w:t xml:space="preserve">Histogram of Day of </w:t>
+                      </w:r>
+                      <w:r>
+                        <w:rPr>
+                          <w:rFonts w:ascii="Times New Roman" w:hAnsi="Times New Roman" w:cs="Times New Roman"/>
+                          <w:b/>
+                          <w:sz w:val="24"/>
+                          <w:szCs w:val="24"/>
+                        </w:rPr>
+                        <w:t>Month</w:t>
+                      </w:r>
+                      <w:r>
+                        <w:rPr>
+                          <w:rFonts w:ascii="Times New Roman" w:hAnsi="Times New Roman" w:cs="Times New Roman"/>
+                          <w:b/>
+                          <w:sz w:val="24"/>
+                          <w:szCs w:val="24"/>
+                        </w:rPr>
+                        <w:t xml:space="preserve"> vs. Average Amount of Downloads</w:t>
+                      </w:r>
+                    </w:p>
+                  </w:txbxContent>
+                </v:textbox>
+              </v:shape>
+            </w:pict>
+          </mc:Fallback>
+        </mc:AlternateContent>
+      </w:r>
+      <w:r>
+        <w:rPr>
+          <w:rFonts w:ascii="Times New Roman" w:hAnsi="Times New Roman" w:cs="Times New Roman"/>
+          <w:b/>
+          <w:noProof/>
+          <w:sz w:val="24"/>
+          <w:szCs w:val="24"/>
+        </w:rPr>
+        <w:drawing>
+          <wp:inline distT="0" distB="0" distL="0" distR="0" wp14:anchorId="38A1ECAE" wp14:editId="0D5C5ABE">
+            <wp:extent cx="4717878" cy="3566160"/>
+            <wp:effectExtent l="0" t="0" r="6985" b="0"/>
+            <wp:docPr id="19" name="Picture 19"/>
+            <wp:cNvGraphicFramePr>
+              <a:graphicFrameLocks xmlns:a="http://schemas.openxmlformats.org/drawingml/2006/main" noChangeAspect="1"/>
+            </wp:cNvGraphicFramePr>
+            <a:graphic xmlns:a="http://schemas.openxmlformats.org/drawingml/2006/main">
+              <a:graphicData uri="http://schemas.openxmlformats.org/drawingml/2006/picture">
+                <pic:pic xmlns:pic="http://schemas.openxmlformats.org/drawingml/2006/picture">
+                  <pic:nvPicPr>
+                    <pic:cNvPr id="19" name="DayOfMonth.png"/>
+                    <pic:cNvPicPr/>
+                  </pic:nvPicPr>
+                  <pic:blipFill rotWithShape="1">
+                    <a:blip r:embed="rId11">
+                      <a:extLst>
+                        <a:ext uri="{28A0092B-C50C-407E-A947-70E740481C1C}">
+                          <a14:useLocalDpi xmlns:a14="http://schemas.microsoft.com/office/drawing/2010/main" val="0"/>
+                        </a:ext>
+                      </a:extLst>
+                    </a:blip>
+                    <a:srcRect t="6329" r="7058"/>
+                    <a:stretch/>
+                  </pic:blipFill>
+                  <pic:spPr bwMode="auto">
+                    <a:xfrm>
+                      <a:off x="0" y="0"/>
+                      <a:ext cx="4717878" cy="3566160"/>
+                    </a:xfrm>
+                    <a:prstGeom prst="rect">
+                      <a:avLst/>
+                    </a:prstGeom>
+                    <a:ln>
+                      <a:noFill/>
+                    </a:ln>
+                    <a:extLst>
+                      <a:ext uri="{53640926-AAD7-44D8-BBD7-CCE9431645EC}">
+                        <a14:shadowObscured xmlns:a14="http://schemas.microsoft.com/office/drawing/2010/main"/>
+                      </a:ext>
+                    </a:extLst>
+                  </pic:spPr>
+                </pic:pic>
+              </a:graphicData>
+            </a:graphic>
+          </wp:inline>
+        </w:drawing>
+      </w:r>
+    </w:p>
+    <w:p>
+      <w:pPr>
+        <w:rPr>
+          <w:rFonts w:ascii="Times New Roman" w:hAnsi="Times New Roman" w:cs="Times New Roman"/>
+          <w:b/>
+          <w:sz w:val="24"/>
+          <w:szCs w:val="24"/>
+        </w:rPr>
+      </w:pPr>
+    </w:p>
+    <w:p>
+      <w:pPr>
+        <w:rPr>
+          <w:rFonts w:ascii="Times New Roman" w:hAnsi="Times New Roman" w:cs="Times New Roman"/>
+          <w:b/>
+          <w:sz w:val="24"/>
+          <w:szCs w:val="24"/>
+        </w:rPr>
+      </w:pPr>
       <w:bookmarkStart w:id="0" w:name="_GoBack"/>
       <w:bookmarkEnd w:id="0"/>
     </w:p>
@@ -1417,17 +2250,37 @@
       <w:pPr>
         <w:rPr>
           <w:rFonts w:ascii="Times New Roman" w:hAnsi="Times New Roman" w:cs="Times New Roman"/>
-          <w:sz w:val="24"/>
-          <w:szCs w:val="24"/>
-        </w:rPr>
-      </w:pPr>
-      <w:r>
-        <w:rPr>
-          <w:rFonts w:ascii="Times New Roman" w:hAnsi="Times New Roman" w:cs="Times New Roman"/>
           <w:b/>
           <w:sz w:val="24"/>
           <w:szCs w:val="24"/>
         </w:rPr>
+      </w:pPr>
+      <w:r>
+        <w:rPr>
+          <w:rFonts w:ascii="Times New Roman" w:hAnsi="Times New Roman" w:cs="Times New Roman"/>
+          <w:b/>
+          <w:sz w:val="24"/>
+          <w:szCs w:val="24"/>
+        </w:rPr>
+        <w:br w:type="page"/>
+      </w:r>
+    </w:p>
+    <w:p>
+      <w:pPr>
+        <w:rPr>
+          <w:rFonts w:ascii="Times New Roman" w:hAnsi="Times New Roman" w:cs="Times New Roman"/>
+          <w:sz w:val="24"/>
+          <w:szCs w:val="24"/>
+        </w:rPr>
+      </w:pPr>
+      <w:r>
+        <w:rPr>
+          <w:rFonts w:ascii="Times New Roman" w:hAnsi="Times New Roman" w:cs="Times New Roman"/>
+          <w:b/>
+          <w:sz w:val="24"/>
+          <w:szCs w:val="24"/>
+        </w:rPr>
+        <w:lastRenderedPageBreak/>
         <w:t>Future Work</w:t>
       </w:r>
     </w:p>
@@ -1464,10 +2317,1064 @@
       <w:r>
         <w:rPr>
           <w:rFonts w:ascii="Times New Roman" w:hAnsi="Times New Roman" w:cs="Times New Roman"/>
-          <w:sz w:val="24"/>
-          <w:szCs w:val="24"/>
-        </w:rPr>
-        <w:tab/>
+          <w:iCs/>
+          <w:color w:val="000000"/>
+          <w:sz w:val="24"/>
+          <w:szCs w:val="24"/>
+        </w:rPr>
+        <w:t>#### Editors</w:t>
+      </w:r>
+    </w:p>
+    <w:p>
+      <w:pPr>
+        <w:widowControl w:val="0"/>
+        <w:tabs>
+          <w:tab w:val="left" w:pos="560"/>
+          <w:tab w:val="left" w:pos="1120"/>
+          <w:tab w:val="left" w:pos="1680"/>
+          <w:tab w:val="left" w:pos="2240"/>
+          <w:tab w:val="left" w:pos="2800"/>
+          <w:tab w:val="left" w:pos="3360"/>
+          <w:tab w:val="left" w:pos="3920"/>
+          <w:tab w:val="left" w:pos="4480"/>
+          <w:tab w:val="left" w:pos="5040"/>
+          <w:tab w:val="left" w:pos="5600"/>
+          <w:tab w:val="left" w:pos="6160"/>
+          <w:tab w:val="left" w:pos="6720"/>
+        </w:tabs>
+        <w:autoSpaceDE w:val="0"/>
+        <w:autoSpaceDN w:val="0"/>
+        <w:adjustRightInd w:val="0"/>
+        <w:spacing w:after="0" w:line="240" w:lineRule="auto"/>
+        <w:rPr>
+          <w:rFonts w:ascii="Times New Roman" w:hAnsi="Times New Roman" w:cs="Times New Roman"/>
+          <w:iCs/>
+          <w:color w:val="000000"/>
+          <w:sz w:val="24"/>
+          <w:szCs w:val="24"/>
+        </w:rPr>
+      </w:pPr>
+      <w:r>
+        <w:rPr>
+          <w:rFonts w:ascii="Times New Roman" w:hAnsi="Times New Roman" w:cs="Times New Roman"/>
+          <w:iCs/>
+          <w:color w:val="000000"/>
+          <w:sz w:val="24"/>
+          <w:szCs w:val="24"/>
+        </w:rPr>
+        <w:t xml:space="preserve">- [Style </w:t>
+      </w:r>
+      <w:proofErr w:type="gramStart"/>
+      <w:r>
+        <w:rPr>
+          <w:rFonts w:ascii="Times New Roman" w:hAnsi="Times New Roman" w:cs="Times New Roman"/>
+          <w:iCs/>
+          <w:color w:val="000000"/>
+          <w:sz w:val="24"/>
+          <w:szCs w:val="24"/>
+        </w:rPr>
+        <w:t>Guide](</w:t>
+      </w:r>
+      <w:proofErr w:type="gramEnd"/>
+      <w:r>
+        <w:rPr>
+          <w:rFonts w:ascii="Times New Roman" w:hAnsi="Times New Roman" w:cs="Times New Roman"/>
+          <w:iCs/>
+          <w:color w:val="000000"/>
+          <w:sz w:val="24"/>
+          <w:szCs w:val="24"/>
+        </w:rPr>
+        <w:t>https://www.python.org/dev/peps/pep-0008/)</w:t>
+      </w:r>
+    </w:p>
+    <w:p>
+      <w:pPr>
+        <w:widowControl w:val="0"/>
+        <w:tabs>
+          <w:tab w:val="left" w:pos="560"/>
+          <w:tab w:val="left" w:pos="1120"/>
+          <w:tab w:val="left" w:pos="1680"/>
+          <w:tab w:val="left" w:pos="2240"/>
+          <w:tab w:val="left" w:pos="2800"/>
+          <w:tab w:val="left" w:pos="3360"/>
+          <w:tab w:val="left" w:pos="3920"/>
+          <w:tab w:val="left" w:pos="4480"/>
+          <w:tab w:val="left" w:pos="5040"/>
+          <w:tab w:val="left" w:pos="5600"/>
+          <w:tab w:val="left" w:pos="6160"/>
+          <w:tab w:val="left" w:pos="6720"/>
+        </w:tabs>
+        <w:autoSpaceDE w:val="0"/>
+        <w:autoSpaceDN w:val="0"/>
+        <w:adjustRightInd w:val="0"/>
+        <w:spacing w:after="0" w:line="240" w:lineRule="auto"/>
+        <w:rPr>
+          <w:rFonts w:ascii="Times New Roman" w:hAnsi="Times New Roman" w:cs="Times New Roman"/>
+          <w:iCs/>
+          <w:color w:val="000000"/>
+          <w:sz w:val="24"/>
+          <w:szCs w:val="24"/>
+        </w:rPr>
+      </w:pPr>
+      <w:r>
+        <w:rPr>
+          <w:rFonts w:ascii="Times New Roman" w:hAnsi="Times New Roman" w:cs="Times New Roman"/>
+          <w:iCs/>
+          <w:color w:val="000000"/>
+          <w:sz w:val="24"/>
+          <w:szCs w:val="24"/>
+        </w:rPr>
+        <w:t>- [Vim](http://vim.wikia.com/wiki/Converting_tabs_to_spaces)</w:t>
+      </w:r>
+    </w:p>
+    <w:p>
+      <w:pPr>
+        <w:widowControl w:val="0"/>
+        <w:tabs>
+          <w:tab w:val="left" w:pos="560"/>
+          <w:tab w:val="left" w:pos="1120"/>
+          <w:tab w:val="left" w:pos="1680"/>
+          <w:tab w:val="left" w:pos="2240"/>
+          <w:tab w:val="left" w:pos="2800"/>
+          <w:tab w:val="left" w:pos="3360"/>
+          <w:tab w:val="left" w:pos="3920"/>
+          <w:tab w:val="left" w:pos="4480"/>
+          <w:tab w:val="left" w:pos="5040"/>
+          <w:tab w:val="left" w:pos="5600"/>
+          <w:tab w:val="left" w:pos="6160"/>
+          <w:tab w:val="left" w:pos="6720"/>
+        </w:tabs>
+        <w:autoSpaceDE w:val="0"/>
+        <w:autoSpaceDN w:val="0"/>
+        <w:adjustRightInd w:val="0"/>
+        <w:spacing w:after="0" w:line="240" w:lineRule="auto"/>
+        <w:rPr>
+          <w:rFonts w:ascii="Times New Roman" w:hAnsi="Times New Roman" w:cs="Times New Roman"/>
+          <w:iCs/>
+          <w:color w:val="000000"/>
+          <w:sz w:val="24"/>
+          <w:szCs w:val="24"/>
+        </w:rPr>
+      </w:pPr>
+      <w:r>
+        <w:rPr>
+          <w:rFonts w:ascii="Times New Roman" w:hAnsi="Times New Roman" w:cs="Times New Roman"/>
+          <w:iCs/>
+          <w:color w:val="000000"/>
+          <w:sz w:val="24"/>
+          <w:szCs w:val="24"/>
+        </w:rPr>
+        <w:t xml:space="preserve">- [Sublime </w:t>
+      </w:r>
+      <w:proofErr w:type="gramStart"/>
+      <w:r>
+        <w:rPr>
+          <w:rFonts w:ascii="Times New Roman" w:hAnsi="Times New Roman" w:cs="Times New Roman"/>
+          <w:iCs/>
+          <w:color w:val="000000"/>
+          <w:sz w:val="24"/>
+          <w:szCs w:val="24"/>
+        </w:rPr>
+        <w:t>Text](</w:t>
+      </w:r>
+      <w:proofErr w:type="gramEnd"/>
+      <w:r>
+        <w:rPr>
+          <w:rFonts w:ascii="Times New Roman" w:hAnsi="Times New Roman" w:cs="Times New Roman"/>
+          <w:iCs/>
+          <w:color w:val="000000"/>
+          <w:sz w:val="24"/>
+          <w:szCs w:val="24"/>
+        </w:rPr>
+        <w:t>https://www.sublimetext.com/docs/2/indentation.html)</w:t>
+      </w:r>
+    </w:p>
+    <w:p>
+      <w:pPr>
+        <w:widowControl w:val="0"/>
+        <w:tabs>
+          <w:tab w:val="left" w:pos="560"/>
+          <w:tab w:val="left" w:pos="1120"/>
+          <w:tab w:val="left" w:pos="1680"/>
+          <w:tab w:val="left" w:pos="2240"/>
+          <w:tab w:val="left" w:pos="2800"/>
+          <w:tab w:val="left" w:pos="3360"/>
+          <w:tab w:val="left" w:pos="3920"/>
+          <w:tab w:val="left" w:pos="4480"/>
+          <w:tab w:val="left" w:pos="5040"/>
+          <w:tab w:val="left" w:pos="5600"/>
+          <w:tab w:val="left" w:pos="6160"/>
+          <w:tab w:val="left" w:pos="6720"/>
+        </w:tabs>
+        <w:autoSpaceDE w:val="0"/>
+        <w:autoSpaceDN w:val="0"/>
+        <w:adjustRightInd w:val="0"/>
+        <w:spacing w:after="0" w:line="240" w:lineRule="auto"/>
+        <w:rPr>
+          <w:rFonts w:ascii="Times New Roman" w:hAnsi="Times New Roman" w:cs="Times New Roman"/>
+          <w:iCs/>
+          <w:color w:val="000000"/>
+          <w:sz w:val="24"/>
+          <w:szCs w:val="24"/>
+        </w:rPr>
+      </w:pPr>
+      <w:r>
+        <w:rPr>
+          <w:rFonts w:ascii="Times New Roman" w:hAnsi="Times New Roman" w:cs="Times New Roman"/>
+          <w:iCs/>
+          <w:color w:val="000000"/>
+          <w:sz w:val="24"/>
+          <w:szCs w:val="24"/>
+        </w:rPr>
+        <w:t xml:space="preserve">- [Atom </w:t>
+      </w:r>
+      <w:proofErr w:type="gramStart"/>
+      <w:r>
+        <w:rPr>
+          <w:rFonts w:ascii="Times New Roman" w:hAnsi="Times New Roman" w:cs="Times New Roman"/>
+          <w:iCs/>
+          <w:color w:val="000000"/>
+          <w:sz w:val="24"/>
+          <w:szCs w:val="24"/>
+        </w:rPr>
+        <w:t>Editor](</w:t>
+      </w:r>
+      <w:proofErr w:type="gramEnd"/>
+      <w:r>
+        <w:rPr>
+          <w:rFonts w:ascii="Times New Roman" w:hAnsi="Times New Roman" w:cs="Times New Roman"/>
+          <w:iCs/>
+          <w:color w:val="000000"/>
+          <w:sz w:val="24"/>
+          <w:szCs w:val="24"/>
+        </w:rPr>
+        <w:t>https://atom.io/packages/tabs-to-spaces)</w:t>
+      </w:r>
+    </w:p>
+    <w:p>
+      <w:pPr>
+        <w:widowControl w:val="0"/>
+        <w:tabs>
+          <w:tab w:val="left" w:pos="560"/>
+          <w:tab w:val="left" w:pos="1120"/>
+          <w:tab w:val="left" w:pos="1680"/>
+          <w:tab w:val="left" w:pos="2240"/>
+          <w:tab w:val="left" w:pos="2800"/>
+          <w:tab w:val="left" w:pos="3360"/>
+          <w:tab w:val="left" w:pos="3920"/>
+          <w:tab w:val="left" w:pos="4480"/>
+          <w:tab w:val="left" w:pos="5040"/>
+          <w:tab w:val="left" w:pos="5600"/>
+          <w:tab w:val="left" w:pos="6160"/>
+          <w:tab w:val="left" w:pos="6720"/>
+        </w:tabs>
+        <w:autoSpaceDE w:val="0"/>
+        <w:autoSpaceDN w:val="0"/>
+        <w:adjustRightInd w:val="0"/>
+        <w:spacing w:after="0" w:line="240" w:lineRule="auto"/>
+        <w:rPr>
+          <w:rFonts w:ascii="Times New Roman" w:hAnsi="Times New Roman" w:cs="Times New Roman"/>
+          <w:iCs/>
+          <w:color w:val="000000"/>
+          <w:sz w:val="24"/>
+          <w:szCs w:val="24"/>
+        </w:rPr>
+      </w:pPr>
+    </w:p>
+    <w:p>
+      <w:pPr>
+        <w:widowControl w:val="0"/>
+        <w:tabs>
+          <w:tab w:val="left" w:pos="560"/>
+          <w:tab w:val="left" w:pos="1120"/>
+          <w:tab w:val="left" w:pos="1680"/>
+          <w:tab w:val="left" w:pos="2240"/>
+          <w:tab w:val="left" w:pos="2800"/>
+          <w:tab w:val="left" w:pos="3360"/>
+          <w:tab w:val="left" w:pos="3920"/>
+          <w:tab w:val="left" w:pos="4480"/>
+          <w:tab w:val="left" w:pos="5040"/>
+          <w:tab w:val="left" w:pos="5600"/>
+          <w:tab w:val="left" w:pos="6160"/>
+          <w:tab w:val="left" w:pos="6720"/>
+        </w:tabs>
+        <w:autoSpaceDE w:val="0"/>
+        <w:autoSpaceDN w:val="0"/>
+        <w:adjustRightInd w:val="0"/>
+        <w:spacing w:after="0" w:line="240" w:lineRule="auto"/>
+        <w:rPr>
+          <w:rFonts w:ascii="Times New Roman" w:hAnsi="Times New Roman" w:cs="Times New Roman"/>
+          <w:iCs/>
+          <w:color w:val="000000"/>
+          <w:sz w:val="24"/>
+          <w:szCs w:val="24"/>
+        </w:rPr>
+      </w:pPr>
+      <w:r>
+        <w:rPr>
+          <w:rFonts w:ascii="Times New Roman" w:hAnsi="Times New Roman" w:cs="Times New Roman"/>
+          <w:iCs/>
+          <w:color w:val="000000"/>
+          <w:sz w:val="24"/>
+          <w:szCs w:val="24"/>
+        </w:rPr>
+        <w:t>#### Python</w:t>
+      </w:r>
+    </w:p>
+    <w:p>
+      <w:pPr>
+        <w:widowControl w:val="0"/>
+        <w:tabs>
+          <w:tab w:val="left" w:pos="560"/>
+          <w:tab w:val="left" w:pos="1120"/>
+          <w:tab w:val="left" w:pos="1680"/>
+          <w:tab w:val="left" w:pos="2240"/>
+          <w:tab w:val="left" w:pos="2800"/>
+          <w:tab w:val="left" w:pos="3360"/>
+          <w:tab w:val="left" w:pos="3920"/>
+          <w:tab w:val="left" w:pos="4480"/>
+          <w:tab w:val="left" w:pos="5040"/>
+          <w:tab w:val="left" w:pos="5600"/>
+          <w:tab w:val="left" w:pos="6160"/>
+          <w:tab w:val="left" w:pos="6720"/>
+        </w:tabs>
+        <w:autoSpaceDE w:val="0"/>
+        <w:autoSpaceDN w:val="0"/>
+        <w:adjustRightInd w:val="0"/>
+        <w:spacing w:after="0" w:line="240" w:lineRule="auto"/>
+        <w:rPr>
+          <w:rFonts w:ascii="Times New Roman" w:hAnsi="Times New Roman" w:cs="Times New Roman"/>
+          <w:iCs/>
+          <w:color w:val="000000"/>
+          <w:sz w:val="24"/>
+          <w:szCs w:val="24"/>
+        </w:rPr>
+      </w:pPr>
+      <w:r>
+        <w:rPr>
+          <w:rFonts w:ascii="Times New Roman" w:hAnsi="Times New Roman" w:cs="Times New Roman"/>
+          <w:iCs/>
+          <w:color w:val="000000"/>
+          <w:sz w:val="24"/>
+          <w:szCs w:val="24"/>
+        </w:rPr>
+        <w:t xml:space="preserve">- [Try Except, Continue For </w:t>
+      </w:r>
+      <w:proofErr w:type="gramStart"/>
+      <w:r>
+        <w:rPr>
+          <w:rFonts w:ascii="Times New Roman" w:hAnsi="Times New Roman" w:cs="Times New Roman"/>
+          <w:iCs/>
+          <w:color w:val="000000"/>
+          <w:sz w:val="24"/>
+          <w:szCs w:val="24"/>
+        </w:rPr>
+        <w:t>Loop](</w:t>
+      </w:r>
+      <w:proofErr w:type="gramEnd"/>
+      <w:r>
+        <w:rPr>
+          <w:rFonts w:ascii="Times New Roman" w:hAnsi="Times New Roman" w:cs="Times New Roman"/>
+          <w:iCs/>
+          <w:color w:val="000000"/>
+          <w:sz w:val="24"/>
+          <w:szCs w:val="24"/>
+        </w:rPr>
+        <w:t>http://stackoverflow.com/questions/4799974/continue-on-except-of-a-try-block-in-python)</w:t>
+      </w:r>
+    </w:p>
+    <w:p>
+      <w:pPr>
+        <w:widowControl w:val="0"/>
+        <w:tabs>
+          <w:tab w:val="left" w:pos="560"/>
+          <w:tab w:val="left" w:pos="1120"/>
+          <w:tab w:val="left" w:pos="1680"/>
+          <w:tab w:val="left" w:pos="2240"/>
+          <w:tab w:val="left" w:pos="2800"/>
+          <w:tab w:val="left" w:pos="3360"/>
+          <w:tab w:val="left" w:pos="3920"/>
+          <w:tab w:val="left" w:pos="4480"/>
+          <w:tab w:val="left" w:pos="5040"/>
+          <w:tab w:val="left" w:pos="5600"/>
+          <w:tab w:val="left" w:pos="6160"/>
+          <w:tab w:val="left" w:pos="6720"/>
+        </w:tabs>
+        <w:autoSpaceDE w:val="0"/>
+        <w:autoSpaceDN w:val="0"/>
+        <w:adjustRightInd w:val="0"/>
+        <w:spacing w:after="0" w:line="240" w:lineRule="auto"/>
+        <w:rPr>
+          <w:rFonts w:ascii="Times New Roman" w:hAnsi="Times New Roman" w:cs="Times New Roman"/>
+          <w:iCs/>
+          <w:color w:val="000000"/>
+          <w:sz w:val="24"/>
+          <w:szCs w:val="24"/>
+        </w:rPr>
+      </w:pPr>
+      <w:r>
+        <w:rPr>
+          <w:rFonts w:ascii="Times New Roman" w:hAnsi="Times New Roman" w:cs="Times New Roman"/>
+          <w:iCs/>
+          <w:color w:val="000000"/>
+          <w:sz w:val="24"/>
+          <w:szCs w:val="24"/>
+        </w:rPr>
+        <w:t xml:space="preserve">- [Calculating Polynomial </w:t>
+      </w:r>
+      <w:proofErr w:type="gramStart"/>
+      <w:r>
+        <w:rPr>
+          <w:rFonts w:ascii="Times New Roman" w:hAnsi="Times New Roman" w:cs="Times New Roman"/>
+          <w:iCs/>
+          <w:color w:val="000000"/>
+          <w:sz w:val="24"/>
+          <w:szCs w:val="24"/>
+        </w:rPr>
+        <w:t>Regressions](</w:t>
+      </w:r>
+      <w:proofErr w:type="gramEnd"/>
+      <w:r>
+        <w:rPr>
+          <w:rFonts w:ascii="Times New Roman" w:hAnsi="Times New Roman" w:cs="Times New Roman"/>
+          <w:iCs/>
+          <w:color w:val="000000"/>
+          <w:sz w:val="24"/>
+          <w:szCs w:val="24"/>
+        </w:rPr>
+        <w:t>http://hotmath.com/hotmath_help/topics/quadratic-regression.html)</w:t>
+      </w:r>
+    </w:p>
+    <w:p>
+      <w:pPr>
+        <w:widowControl w:val="0"/>
+        <w:tabs>
+          <w:tab w:val="left" w:pos="560"/>
+          <w:tab w:val="left" w:pos="1120"/>
+          <w:tab w:val="left" w:pos="1680"/>
+          <w:tab w:val="left" w:pos="2240"/>
+          <w:tab w:val="left" w:pos="2800"/>
+          <w:tab w:val="left" w:pos="3360"/>
+          <w:tab w:val="left" w:pos="3920"/>
+          <w:tab w:val="left" w:pos="4480"/>
+          <w:tab w:val="left" w:pos="5040"/>
+          <w:tab w:val="left" w:pos="5600"/>
+          <w:tab w:val="left" w:pos="6160"/>
+          <w:tab w:val="left" w:pos="6720"/>
+        </w:tabs>
+        <w:autoSpaceDE w:val="0"/>
+        <w:autoSpaceDN w:val="0"/>
+        <w:adjustRightInd w:val="0"/>
+        <w:spacing w:after="0" w:line="240" w:lineRule="auto"/>
+        <w:rPr>
+          <w:rFonts w:ascii="Times New Roman" w:hAnsi="Times New Roman" w:cs="Times New Roman"/>
+          <w:iCs/>
+          <w:color w:val="000000"/>
+          <w:sz w:val="24"/>
+          <w:szCs w:val="24"/>
+        </w:rPr>
+      </w:pPr>
+      <w:r>
+        <w:rPr>
+          <w:rFonts w:ascii="Times New Roman" w:hAnsi="Times New Roman" w:cs="Times New Roman"/>
+          <w:iCs/>
+          <w:color w:val="000000"/>
+          <w:sz w:val="24"/>
+          <w:szCs w:val="24"/>
+        </w:rPr>
+        <w:t>- [</w:t>
+      </w:r>
+      <w:proofErr w:type="spellStart"/>
+      <w:r>
+        <w:rPr>
+          <w:rFonts w:ascii="Times New Roman" w:hAnsi="Times New Roman" w:cs="Times New Roman"/>
+          <w:iCs/>
+          <w:color w:val="000000"/>
+          <w:sz w:val="24"/>
+          <w:szCs w:val="24"/>
+        </w:rPr>
+        <w:t>Numpy</w:t>
+      </w:r>
+      <w:proofErr w:type="spellEnd"/>
+      <w:r>
+        <w:rPr>
+          <w:rFonts w:ascii="Times New Roman" w:hAnsi="Times New Roman" w:cs="Times New Roman"/>
+          <w:iCs/>
+          <w:color w:val="000000"/>
+          <w:sz w:val="24"/>
+          <w:szCs w:val="24"/>
+        </w:rPr>
+        <w:t>](http://docs.scipy.org/doc/numpy/reference/generated/numpy.linalg.solve.html#numpy.linalg.solve)</w:t>
+      </w:r>
+    </w:p>
+    <w:p>
+      <w:pPr>
+        <w:widowControl w:val="0"/>
+        <w:tabs>
+          <w:tab w:val="left" w:pos="560"/>
+          <w:tab w:val="left" w:pos="1120"/>
+          <w:tab w:val="left" w:pos="1680"/>
+          <w:tab w:val="left" w:pos="2240"/>
+          <w:tab w:val="left" w:pos="2800"/>
+          <w:tab w:val="left" w:pos="3360"/>
+          <w:tab w:val="left" w:pos="3920"/>
+          <w:tab w:val="left" w:pos="4480"/>
+          <w:tab w:val="left" w:pos="5040"/>
+          <w:tab w:val="left" w:pos="5600"/>
+          <w:tab w:val="left" w:pos="6160"/>
+          <w:tab w:val="left" w:pos="6720"/>
+        </w:tabs>
+        <w:autoSpaceDE w:val="0"/>
+        <w:autoSpaceDN w:val="0"/>
+        <w:adjustRightInd w:val="0"/>
+        <w:spacing w:after="0" w:line="240" w:lineRule="auto"/>
+        <w:rPr>
+          <w:rFonts w:ascii="Times New Roman" w:hAnsi="Times New Roman" w:cs="Times New Roman"/>
+          <w:iCs/>
+          <w:color w:val="000000"/>
+          <w:sz w:val="24"/>
+          <w:szCs w:val="24"/>
+        </w:rPr>
+      </w:pPr>
+    </w:p>
+    <w:p>
+      <w:pPr>
+        <w:widowControl w:val="0"/>
+        <w:tabs>
+          <w:tab w:val="left" w:pos="560"/>
+          <w:tab w:val="left" w:pos="1120"/>
+          <w:tab w:val="left" w:pos="1680"/>
+          <w:tab w:val="left" w:pos="2240"/>
+          <w:tab w:val="left" w:pos="2800"/>
+          <w:tab w:val="left" w:pos="3360"/>
+          <w:tab w:val="left" w:pos="3920"/>
+          <w:tab w:val="left" w:pos="4480"/>
+          <w:tab w:val="left" w:pos="5040"/>
+          <w:tab w:val="left" w:pos="5600"/>
+          <w:tab w:val="left" w:pos="6160"/>
+          <w:tab w:val="left" w:pos="6720"/>
+        </w:tabs>
+        <w:autoSpaceDE w:val="0"/>
+        <w:autoSpaceDN w:val="0"/>
+        <w:adjustRightInd w:val="0"/>
+        <w:spacing w:after="0" w:line="240" w:lineRule="auto"/>
+        <w:rPr>
+          <w:rFonts w:ascii="Times New Roman" w:hAnsi="Times New Roman" w:cs="Times New Roman"/>
+          <w:iCs/>
+          <w:color w:val="000000"/>
+          <w:sz w:val="24"/>
+          <w:szCs w:val="24"/>
+        </w:rPr>
+      </w:pPr>
+      <w:r>
+        <w:rPr>
+          <w:rFonts w:ascii="Times New Roman" w:hAnsi="Times New Roman" w:cs="Times New Roman"/>
+          <w:iCs/>
+          <w:color w:val="000000"/>
+          <w:sz w:val="24"/>
+          <w:szCs w:val="24"/>
+        </w:rPr>
+        <w:t>#### JavaScript</w:t>
+      </w:r>
+    </w:p>
+    <w:p>
+      <w:pPr>
+        <w:widowControl w:val="0"/>
+        <w:tabs>
+          <w:tab w:val="left" w:pos="560"/>
+          <w:tab w:val="left" w:pos="1120"/>
+          <w:tab w:val="left" w:pos="1680"/>
+          <w:tab w:val="left" w:pos="2240"/>
+          <w:tab w:val="left" w:pos="2800"/>
+          <w:tab w:val="left" w:pos="3360"/>
+          <w:tab w:val="left" w:pos="3920"/>
+          <w:tab w:val="left" w:pos="4480"/>
+          <w:tab w:val="left" w:pos="5040"/>
+          <w:tab w:val="left" w:pos="5600"/>
+          <w:tab w:val="left" w:pos="6160"/>
+          <w:tab w:val="left" w:pos="6720"/>
+        </w:tabs>
+        <w:autoSpaceDE w:val="0"/>
+        <w:autoSpaceDN w:val="0"/>
+        <w:adjustRightInd w:val="0"/>
+        <w:spacing w:after="0" w:line="240" w:lineRule="auto"/>
+        <w:rPr>
+          <w:rFonts w:ascii="Times New Roman" w:hAnsi="Times New Roman" w:cs="Times New Roman"/>
+          <w:iCs/>
+          <w:color w:val="000000"/>
+          <w:sz w:val="24"/>
+          <w:szCs w:val="24"/>
+        </w:rPr>
+      </w:pPr>
+      <w:r>
+        <w:rPr>
+          <w:rFonts w:ascii="Times New Roman" w:hAnsi="Times New Roman" w:cs="Times New Roman"/>
+          <w:iCs/>
+          <w:color w:val="000000"/>
+          <w:sz w:val="24"/>
+          <w:szCs w:val="24"/>
+        </w:rPr>
+        <w:t xml:space="preserve">- [Window </w:t>
+      </w:r>
+      <w:proofErr w:type="spellStart"/>
+      <w:proofErr w:type="gramStart"/>
+      <w:r>
+        <w:rPr>
+          <w:rFonts w:ascii="Times New Roman" w:hAnsi="Times New Roman" w:cs="Times New Roman"/>
+          <w:iCs/>
+          <w:color w:val="000000"/>
+          <w:sz w:val="24"/>
+          <w:szCs w:val="24"/>
+        </w:rPr>
+        <w:t>Onload</w:t>
+      </w:r>
+      <w:proofErr w:type="spellEnd"/>
+      <w:r>
+        <w:rPr>
+          <w:rFonts w:ascii="Times New Roman" w:hAnsi="Times New Roman" w:cs="Times New Roman"/>
+          <w:iCs/>
+          <w:color w:val="000000"/>
+          <w:sz w:val="24"/>
+          <w:szCs w:val="24"/>
+        </w:rPr>
+        <w:t>](</w:t>
+      </w:r>
+      <w:proofErr w:type="gramEnd"/>
+      <w:r>
+        <w:rPr>
+          <w:rFonts w:ascii="Times New Roman" w:hAnsi="Times New Roman" w:cs="Times New Roman"/>
+          <w:iCs/>
+          <w:color w:val="000000"/>
+          <w:sz w:val="24"/>
+          <w:szCs w:val="24"/>
+        </w:rPr>
+        <w:t>https://developer.mozilla.org/en-US/docs/Web/API/GlobalEventHandlers/onload)</w:t>
+      </w:r>
+    </w:p>
+    <w:p>
+      <w:pPr>
+        <w:widowControl w:val="0"/>
+        <w:tabs>
+          <w:tab w:val="left" w:pos="560"/>
+          <w:tab w:val="left" w:pos="1120"/>
+          <w:tab w:val="left" w:pos="1680"/>
+          <w:tab w:val="left" w:pos="2240"/>
+          <w:tab w:val="left" w:pos="2800"/>
+          <w:tab w:val="left" w:pos="3360"/>
+          <w:tab w:val="left" w:pos="3920"/>
+          <w:tab w:val="left" w:pos="4480"/>
+          <w:tab w:val="left" w:pos="5040"/>
+          <w:tab w:val="left" w:pos="5600"/>
+          <w:tab w:val="left" w:pos="6160"/>
+          <w:tab w:val="left" w:pos="6720"/>
+        </w:tabs>
+        <w:autoSpaceDE w:val="0"/>
+        <w:autoSpaceDN w:val="0"/>
+        <w:adjustRightInd w:val="0"/>
+        <w:spacing w:after="0" w:line="240" w:lineRule="auto"/>
+        <w:rPr>
+          <w:rFonts w:ascii="Times New Roman" w:hAnsi="Times New Roman" w:cs="Times New Roman"/>
+          <w:iCs/>
+          <w:color w:val="000000"/>
+          <w:sz w:val="24"/>
+          <w:szCs w:val="24"/>
+        </w:rPr>
+      </w:pPr>
+      <w:r>
+        <w:rPr>
+          <w:rFonts w:ascii="Times New Roman" w:hAnsi="Times New Roman" w:cs="Times New Roman"/>
+          <w:iCs/>
+          <w:color w:val="000000"/>
+          <w:sz w:val="24"/>
+          <w:szCs w:val="24"/>
+        </w:rPr>
+        <w:t xml:space="preserve">- [Global Variable Across </w:t>
+      </w:r>
+      <w:proofErr w:type="gramStart"/>
+      <w:r>
+        <w:rPr>
+          <w:rFonts w:ascii="Times New Roman" w:hAnsi="Times New Roman" w:cs="Times New Roman"/>
+          <w:iCs/>
+          <w:color w:val="000000"/>
+          <w:sz w:val="24"/>
+          <w:szCs w:val="24"/>
+        </w:rPr>
+        <w:t>Files](</w:t>
+      </w:r>
+      <w:proofErr w:type="gramEnd"/>
+      <w:r>
+        <w:rPr>
+          <w:rFonts w:ascii="Times New Roman" w:hAnsi="Times New Roman" w:cs="Times New Roman"/>
+          <w:iCs/>
+          <w:color w:val="000000"/>
+          <w:sz w:val="24"/>
+          <w:szCs w:val="24"/>
+        </w:rPr>
+        <w:t>http://stackoverflow.com/questions/3244361/can-i-access-variables-from-another-file)</w:t>
+      </w:r>
+    </w:p>
+    <w:p>
+      <w:pPr>
+        <w:widowControl w:val="0"/>
+        <w:tabs>
+          <w:tab w:val="left" w:pos="560"/>
+          <w:tab w:val="left" w:pos="1120"/>
+          <w:tab w:val="left" w:pos="1680"/>
+          <w:tab w:val="left" w:pos="2240"/>
+          <w:tab w:val="left" w:pos="2800"/>
+          <w:tab w:val="left" w:pos="3360"/>
+          <w:tab w:val="left" w:pos="3920"/>
+          <w:tab w:val="left" w:pos="4480"/>
+          <w:tab w:val="left" w:pos="5040"/>
+          <w:tab w:val="left" w:pos="5600"/>
+          <w:tab w:val="left" w:pos="6160"/>
+          <w:tab w:val="left" w:pos="6720"/>
+        </w:tabs>
+        <w:autoSpaceDE w:val="0"/>
+        <w:autoSpaceDN w:val="0"/>
+        <w:adjustRightInd w:val="0"/>
+        <w:spacing w:after="0" w:line="240" w:lineRule="auto"/>
+        <w:rPr>
+          <w:rFonts w:ascii="Times New Roman" w:hAnsi="Times New Roman" w:cs="Times New Roman"/>
+          <w:iCs/>
+          <w:color w:val="000000"/>
+          <w:sz w:val="24"/>
+          <w:szCs w:val="24"/>
+        </w:rPr>
+      </w:pPr>
+    </w:p>
+    <w:p>
+      <w:pPr>
+        <w:widowControl w:val="0"/>
+        <w:tabs>
+          <w:tab w:val="left" w:pos="560"/>
+          <w:tab w:val="left" w:pos="1120"/>
+          <w:tab w:val="left" w:pos="1680"/>
+          <w:tab w:val="left" w:pos="2240"/>
+          <w:tab w:val="left" w:pos="2800"/>
+          <w:tab w:val="left" w:pos="3360"/>
+          <w:tab w:val="left" w:pos="3920"/>
+          <w:tab w:val="left" w:pos="4480"/>
+          <w:tab w:val="left" w:pos="5040"/>
+          <w:tab w:val="left" w:pos="5600"/>
+          <w:tab w:val="left" w:pos="6160"/>
+          <w:tab w:val="left" w:pos="6720"/>
+        </w:tabs>
+        <w:autoSpaceDE w:val="0"/>
+        <w:autoSpaceDN w:val="0"/>
+        <w:adjustRightInd w:val="0"/>
+        <w:spacing w:after="0" w:line="240" w:lineRule="auto"/>
+        <w:rPr>
+          <w:rFonts w:ascii="Times New Roman" w:hAnsi="Times New Roman" w:cs="Times New Roman"/>
+          <w:iCs/>
+          <w:color w:val="000000"/>
+          <w:sz w:val="24"/>
+          <w:szCs w:val="24"/>
+        </w:rPr>
+      </w:pPr>
+      <w:r>
+        <w:rPr>
+          <w:rFonts w:ascii="Times New Roman" w:hAnsi="Times New Roman" w:cs="Times New Roman"/>
+          <w:iCs/>
+          <w:color w:val="000000"/>
+          <w:sz w:val="24"/>
+          <w:szCs w:val="24"/>
+        </w:rPr>
+        <w:t>#### D3 Visualizations</w:t>
+      </w:r>
+    </w:p>
+    <w:p>
+      <w:pPr>
+        <w:widowControl w:val="0"/>
+        <w:tabs>
+          <w:tab w:val="left" w:pos="560"/>
+          <w:tab w:val="left" w:pos="1120"/>
+          <w:tab w:val="left" w:pos="1680"/>
+          <w:tab w:val="left" w:pos="2240"/>
+          <w:tab w:val="left" w:pos="2800"/>
+          <w:tab w:val="left" w:pos="3360"/>
+          <w:tab w:val="left" w:pos="3920"/>
+          <w:tab w:val="left" w:pos="4480"/>
+          <w:tab w:val="left" w:pos="5040"/>
+          <w:tab w:val="left" w:pos="5600"/>
+          <w:tab w:val="left" w:pos="6160"/>
+          <w:tab w:val="left" w:pos="6720"/>
+        </w:tabs>
+        <w:autoSpaceDE w:val="0"/>
+        <w:autoSpaceDN w:val="0"/>
+        <w:adjustRightInd w:val="0"/>
+        <w:spacing w:after="0" w:line="240" w:lineRule="auto"/>
+        <w:rPr>
+          <w:rFonts w:ascii="Times New Roman" w:hAnsi="Times New Roman" w:cs="Times New Roman"/>
+          <w:iCs/>
+          <w:color w:val="000000"/>
+          <w:sz w:val="24"/>
+          <w:szCs w:val="24"/>
+        </w:rPr>
+      </w:pPr>
+      <w:r>
+        <w:rPr>
+          <w:rFonts w:ascii="Times New Roman" w:hAnsi="Times New Roman" w:cs="Times New Roman"/>
+          <w:iCs/>
+          <w:color w:val="000000"/>
+          <w:sz w:val="24"/>
+          <w:szCs w:val="24"/>
+        </w:rPr>
+        <w:t xml:space="preserve">- [D3 </w:t>
+      </w:r>
+      <w:proofErr w:type="gramStart"/>
+      <w:r>
+        <w:rPr>
+          <w:rFonts w:ascii="Times New Roman" w:hAnsi="Times New Roman" w:cs="Times New Roman"/>
+          <w:iCs/>
+          <w:color w:val="000000"/>
+          <w:sz w:val="24"/>
+          <w:szCs w:val="24"/>
+        </w:rPr>
+        <w:t>Intro](</w:t>
+      </w:r>
+      <w:proofErr w:type="gramEnd"/>
+      <w:r>
+        <w:rPr>
+          <w:rFonts w:ascii="Times New Roman" w:hAnsi="Times New Roman" w:cs="Times New Roman"/>
+          <w:iCs/>
+          <w:color w:val="000000"/>
+          <w:sz w:val="24"/>
+          <w:szCs w:val="24"/>
+        </w:rPr>
+        <w:t>http://d3js.org/#introduction)</w:t>
+      </w:r>
+    </w:p>
+    <w:p>
+      <w:pPr>
+        <w:widowControl w:val="0"/>
+        <w:tabs>
+          <w:tab w:val="left" w:pos="560"/>
+          <w:tab w:val="left" w:pos="1120"/>
+          <w:tab w:val="left" w:pos="1680"/>
+          <w:tab w:val="left" w:pos="2240"/>
+          <w:tab w:val="left" w:pos="2800"/>
+          <w:tab w:val="left" w:pos="3360"/>
+          <w:tab w:val="left" w:pos="3920"/>
+          <w:tab w:val="left" w:pos="4480"/>
+          <w:tab w:val="left" w:pos="5040"/>
+          <w:tab w:val="left" w:pos="5600"/>
+          <w:tab w:val="left" w:pos="6160"/>
+          <w:tab w:val="left" w:pos="6720"/>
+        </w:tabs>
+        <w:autoSpaceDE w:val="0"/>
+        <w:autoSpaceDN w:val="0"/>
+        <w:adjustRightInd w:val="0"/>
+        <w:spacing w:after="0" w:line="240" w:lineRule="auto"/>
+        <w:rPr>
+          <w:rFonts w:ascii="Times New Roman" w:hAnsi="Times New Roman" w:cs="Times New Roman"/>
+          <w:iCs/>
+          <w:color w:val="000000"/>
+          <w:sz w:val="24"/>
+          <w:szCs w:val="24"/>
+        </w:rPr>
+      </w:pPr>
+      <w:r>
+        <w:rPr>
+          <w:rFonts w:ascii="Times New Roman" w:hAnsi="Times New Roman" w:cs="Times New Roman"/>
+          <w:iCs/>
+          <w:color w:val="000000"/>
+          <w:sz w:val="24"/>
+          <w:szCs w:val="24"/>
+        </w:rPr>
+        <w:t xml:space="preserve">- [D3 </w:t>
+      </w:r>
+      <w:proofErr w:type="gramStart"/>
+      <w:r>
+        <w:rPr>
+          <w:rFonts w:ascii="Times New Roman" w:hAnsi="Times New Roman" w:cs="Times New Roman"/>
+          <w:iCs/>
+          <w:color w:val="000000"/>
+          <w:sz w:val="24"/>
+          <w:szCs w:val="24"/>
+        </w:rPr>
+        <w:t>Fundamentals](</w:t>
+      </w:r>
+      <w:proofErr w:type="gramEnd"/>
+      <w:r>
+        <w:rPr>
+          <w:rFonts w:ascii="Times New Roman" w:hAnsi="Times New Roman" w:cs="Times New Roman"/>
+          <w:iCs/>
+          <w:color w:val="000000"/>
+          <w:sz w:val="24"/>
+          <w:szCs w:val="24"/>
+        </w:rPr>
+        <w:t>http://alignedleft.com/tutorials/d3/fundamentals)</w:t>
+      </w:r>
+    </w:p>
+    <w:p>
+      <w:pPr>
+        <w:widowControl w:val="0"/>
+        <w:tabs>
+          <w:tab w:val="left" w:pos="560"/>
+          <w:tab w:val="left" w:pos="1120"/>
+          <w:tab w:val="left" w:pos="1680"/>
+          <w:tab w:val="left" w:pos="2240"/>
+          <w:tab w:val="left" w:pos="2800"/>
+          <w:tab w:val="left" w:pos="3360"/>
+          <w:tab w:val="left" w:pos="3920"/>
+          <w:tab w:val="left" w:pos="4480"/>
+          <w:tab w:val="left" w:pos="5040"/>
+          <w:tab w:val="left" w:pos="5600"/>
+          <w:tab w:val="left" w:pos="6160"/>
+          <w:tab w:val="left" w:pos="6720"/>
+        </w:tabs>
+        <w:autoSpaceDE w:val="0"/>
+        <w:autoSpaceDN w:val="0"/>
+        <w:adjustRightInd w:val="0"/>
+        <w:spacing w:after="0" w:line="240" w:lineRule="auto"/>
+        <w:rPr>
+          <w:rFonts w:ascii="Times New Roman" w:hAnsi="Times New Roman" w:cs="Times New Roman"/>
+          <w:iCs/>
+          <w:color w:val="000000"/>
+          <w:sz w:val="24"/>
+          <w:szCs w:val="24"/>
+        </w:rPr>
+      </w:pPr>
+      <w:r>
+        <w:rPr>
+          <w:rFonts w:ascii="Times New Roman" w:hAnsi="Times New Roman" w:cs="Times New Roman"/>
+          <w:iCs/>
+          <w:color w:val="000000"/>
+          <w:sz w:val="24"/>
+          <w:szCs w:val="24"/>
+        </w:rPr>
+        <w:t xml:space="preserve">- [D3 Scatterplot </w:t>
+      </w:r>
+      <w:proofErr w:type="gramStart"/>
+      <w:r>
+        <w:rPr>
+          <w:rFonts w:ascii="Times New Roman" w:hAnsi="Times New Roman" w:cs="Times New Roman"/>
+          <w:iCs/>
+          <w:color w:val="000000"/>
+          <w:sz w:val="24"/>
+          <w:szCs w:val="24"/>
+        </w:rPr>
+        <w:t>Tutorial](</w:t>
+      </w:r>
+      <w:proofErr w:type="gramEnd"/>
+      <w:r>
+        <w:rPr>
+          <w:rFonts w:ascii="Times New Roman" w:hAnsi="Times New Roman" w:cs="Times New Roman"/>
+          <w:iCs/>
+          <w:color w:val="000000"/>
+          <w:sz w:val="24"/>
+          <w:szCs w:val="24"/>
+        </w:rPr>
+        <w:t>https://www.oreilly.com/learning/making-a-scatterplot-with-d3-js)</w:t>
+      </w:r>
+    </w:p>
+    <w:p>
+      <w:pPr>
+        <w:widowControl w:val="0"/>
+        <w:tabs>
+          <w:tab w:val="left" w:pos="560"/>
+          <w:tab w:val="left" w:pos="1120"/>
+          <w:tab w:val="left" w:pos="1680"/>
+          <w:tab w:val="left" w:pos="2240"/>
+          <w:tab w:val="left" w:pos="2800"/>
+          <w:tab w:val="left" w:pos="3360"/>
+          <w:tab w:val="left" w:pos="3920"/>
+          <w:tab w:val="left" w:pos="4480"/>
+          <w:tab w:val="left" w:pos="5040"/>
+          <w:tab w:val="left" w:pos="5600"/>
+          <w:tab w:val="left" w:pos="6160"/>
+          <w:tab w:val="left" w:pos="6720"/>
+        </w:tabs>
+        <w:autoSpaceDE w:val="0"/>
+        <w:autoSpaceDN w:val="0"/>
+        <w:adjustRightInd w:val="0"/>
+        <w:spacing w:after="0" w:line="240" w:lineRule="auto"/>
+        <w:rPr>
+          <w:rFonts w:ascii="Times New Roman" w:hAnsi="Times New Roman" w:cs="Times New Roman"/>
+          <w:iCs/>
+          <w:color w:val="000000"/>
+          <w:sz w:val="24"/>
+          <w:szCs w:val="24"/>
+        </w:rPr>
+      </w:pPr>
+      <w:r>
+        <w:rPr>
+          <w:rFonts w:ascii="Times New Roman" w:hAnsi="Times New Roman" w:cs="Times New Roman"/>
+          <w:iCs/>
+          <w:color w:val="000000"/>
+          <w:sz w:val="24"/>
+          <w:szCs w:val="24"/>
+        </w:rPr>
+        <w:t xml:space="preserve">- [D3 Trend </w:t>
+      </w:r>
+      <w:proofErr w:type="gramStart"/>
+      <w:r>
+        <w:rPr>
+          <w:rFonts w:ascii="Times New Roman" w:hAnsi="Times New Roman" w:cs="Times New Roman"/>
+          <w:iCs/>
+          <w:color w:val="000000"/>
+          <w:sz w:val="24"/>
+          <w:szCs w:val="24"/>
+        </w:rPr>
+        <w:t>Line](</w:t>
+      </w:r>
+      <w:proofErr w:type="gramEnd"/>
+      <w:r>
+        <w:rPr>
+          <w:rFonts w:ascii="Times New Roman" w:hAnsi="Times New Roman" w:cs="Times New Roman"/>
+          <w:iCs/>
+          <w:color w:val="000000"/>
+          <w:sz w:val="24"/>
+          <w:szCs w:val="24"/>
+        </w:rPr>
+        <w:t>http://bl.ocks.org/benvandyke/8459843)</w:t>
+      </w:r>
+    </w:p>
+    <w:p>
+      <w:pPr>
+        <w:tabs>
+          <w:tab w:val="left" w:pos="2115"/>
+        </w:tabs>
+        <w:rPr>
+          <w:rFonts w:ascii="Times New Roman" w:hAnsi="Times New Roman" w:cs="Times New Roman"/>
+          <w:iCs/>
+          <w:color w:val="000000"/>
+          <w:sz w:val="24"/>
+          <w:szCs w:val="24"/>
+        </w:rPr>
+      </w:pPr>
+      <w:r>
+        <w:rPr>
+          <w:rFonts w:ascii="Times New Roman" w:hAnsi="Times New Roman" w:cs="Times New Roman"/>
+          <w:iCs/>
+          <w:color w:val="000000"/>
+          <w:sz w:val="24"/>
+          <w:szCs w:val="24"/>
+        </w:rPr>
+        <w:t xml:space="preserve">- [D3 CSV </w:t>
+      </w:r>
+      <w:proofErr w:type="gramStart"/>
+      <w:r>
+        <w:rPr>
+          <w:rFonts w:ascii="Times New Roman" w:hAnsi="Times New Roman" w:cs="Times New Roman"/>
+          <w:iCs/>
+          <w:color w:val="000000"/>
+          <w:sz w:val="24"/>
+          <w:szCs w:val="24"/>
+        </w:rPr>
+        <w:t>Import](</w:t>
+      </w:r>
+      <w:proofErr w:type="gramEnd"/>
+      <w:r>
+        <w:rPr>
+          <w:rFonts w:ascii="Times New Roman" w:hAnsi="Times New Roman" w:cs="Times New Roman"/>
+          <w:iCs/>
+          <w:color w:val="000000"/>
+          <w:sz w:val="24"/>
+          <w:szCs w:val="24"/>
+        </w:rPr>
+        <w:t>https://github.com/mbostock/d3/wiki/CSV)</w:t>
       </w:r>
     </w:p>
     <w:sectPr>

</xml_diff>

<commit_message>
final Adam revision of design doc
</commit_message>
<xml_diff>
--- a/CIS_678_Project1_DesignDocument.docx
+++ b/CIS_678_Project1_DesignDocument.docx
@@ -396,7 +396,31 @@
         <w:rPr>
           <w:iCs/>
         </w:rPr>
-        <w:t xml:space="preserve">/CSS with the D3 package/libraries installed. These programs were executed locally on each member’s respective </w:t>
+        <w:t>/CSS with the D</w:t>
+      </w:r>
+      <w:r>
+        <w:rPr>
+          <w:iCs/>
+        </w:rPr>
+        <w:t>ata Drive Documents (D</w:t>
+      </w:r>
+      <w:r>
+        <w:rPr>
+          <w:iCs/>
+        </w:rPr>
+        <w:t>3</w:t>
+      </w:r>
+      <w:r>
+        <w:rPr>
+          <w:iCs/>
+        </w:rPr>
+        <w:t>)</w:t>
+      </w:r>
+      <w:r>
+        <w:rPr>
+          <w:iCs/>
+        </w:rPr>
+        <w:t xml:space="preserve"> package/libraries installed. These programs were executed locally on each member’s respective </w:t>
       </w:r>
       <w:proofErr w:type="spellStart"/>
       <w:r>
@@ -2236,6 +2260,81 @@
     </w:p>
     <w:p>
       <w:pPr>
+        <w:spacing w:line="480" w:lineRule="auto"/>
+        <w:rPr>
+          <w:rFonts w:ascii="Times New Roman" w:hAnsi="Times New Roman" w:cs="Times New Roman"/>
+          <w:sz w:val="24"/>
+          <w:szCs w:val="24"/>
+        </w:rPr>
+      </w:pPr>
+    </w:p>
+    <w:p>
+      <w:pPr>
+        <w:spacing w:line="480" w:lineRule="auto"/>
+        <w:rPr>
+          <w:rFonts w:ascii="Times New Roman" w:hAnsi="Times New Roman" w:cs="Times New Roman"/>
+          <w:sz w:val="24"/>
+          <w:szCs w:val="24"/>
+        </w:rPr>
+      </w:pPr>
+      <w:r>
+        <w:rPr>
+          <w:rFonts w:ascii="Times New Roman" w:hAnsi="Times New Roman" w:cs="Times New Roman"/>
+          <w:sz w:val="24"/>
+          <w:szCs w:val="24"/>
+        </w:rPr>
+        <w:t xml:space="preserve">Figure 4 provides little to no additional information, as we can infer that Time of Day would not be a valuable feature in a multiple regression model due to equal variance throughout the day with only a slight peak around 4/5 pm. Additionally, Figure 5 shows a great peak on days 1, 2, and 3 (we did not have day markers i.e. Sunday, Monday, etc.). However, this is a result of having 1 additional day contributing to the average downloads for the day, with the first three days showing the effect of the rise in downloads at the end of the month, as seen in Figure 6. </w:t>
+      </w:r>
+    </w:p>
+    <w:p>
+      <w:pPr>
+        <w:spacing w:line="480" w:lineRule="auto"/>
+        <w:rPr>
+          <w:rFonts w:ascii="Times New Roman" w:hAnsi="Times New Roman" w:cs="Times New Roman"/>
+          <w:sz w:val="24"/>
+          <w:szCs w:val="24"/>
+        </w:rPr>
+      </w:pPr>
+    </w:p>
+    <w:p>
+      <w:pPr>
+        <w:spacing w:line="480" w:lineRule="auto"/>
+        <w:rPr>
+          <w:rFonts w:ascii="Times New Roman" w:hAnsi="Times New Roman" w:cs="Times New Roman"/>
+          <w:sz w:val="24"/>
+          <w:szCs w:val="24"/>
+        </w:rPr>
+      </w:pPr>
+      <w:r>
+        <w:rPr>
+          <w:rFonts w:ascii="Times New Roman" w:hAnsi="Times New Roman" w:cs="Times New Roman"/>
+          <w:sz w:val="24"/>
+          <w:szCs w:val="24"/>
+        </w:rPr>
+        <w:t xml:space="preserve">Our final note is with regards to avoiding </w:t>
+      </w:r>
+      <w:proofErr w:type="spellStart"/>
+      <w:r>
+        <w:rPr>
+          <w:rFonts w:ascii="Times New Roman" w:hAnsi="Times New Roman" w:cs="Times New Roman"/>
+          <w:sz w:val="24"/>
+          <w:szCs w:val="24"/>
+        </w:rPr>
+        <w:t>overfitting</w:t>
+      </w:r>
+      <w:proofErr w:type="spellEnd"/>
+      <w:r>
+        <w:rPr>
+          <w:rFonts w:ascii="Times New Roman" w:hAnsi="Times New Roman" w:cs="Times New Roman"/>
+          <w:sz w:val="24"/>
+          <w:szCs w:val="24"/>
+        </w:rPr>
+        <w:t xml:space="preserve"> the model as we may be encouraged by a higher order model explaining more of the variation in downloads; however, in future work, we should apply appropriate machine learning techniques of training and test sets to avoid this issue.</w:t>
+      </w:r>
+    </w:p>
+    <w:p>
+      <w:pPr>
+        <w:spacing w:line="480" w:lineRule="auto"/>
         <w:rPr>
           <w:rFonts w:ascii="Times New Roman" w:hAnsi="Times New Roman" w:cs="Times New Roman"/>
           <w:b/>
@@ -2243,8 +2342,71 @@
           <w:szCs w:val="24"/>
         </w:rPr>
       </w:pPr>
+      <w:r>
+        <w:rPr>
+          <w:rFonts w:ascii="Times New Roman" w:hAnsi="Times New Roman" w:cs="Times New Roman"/>
+          <w:b/>
+          <w:sz w:val="24"/>
+          <w:szCs w:val="24"/>
+        </w:rPr>
+        <w:br w:type="page"/>
+      </w:r>
+      <w:r>
+        <w:rPr>
+          <w:rFonts w:ascii="Times New Roman" w:hAnsi="Times New Roman" w:cs="Times New Roman"/>
+          <w:b/>
+          <w:sz w:val="24"/>
+          <w:szCs w:val="24"/>
+        </w:rPr>
+        <w:lastRenderedPageBreak/>
+        <w:t>Future Work</w:t>
+      </w:r>
+    </w:p>
+    <w:p>
+      <w:pPr>
+        <w:spacing w:line="480" w:lineRule="auto"/>
+        <w:rPr>
+          <w:rFonts w:ascii="Times New Roman" w:hAnsi="Times New Roman" w:cs="Times New Roman"/>
+          <w:sz w:val="24"/>
+          <w:szCs w:val="24"/>
+        </w:rPr>
+      </w:pPr>
+      <w:r>
+        <w:rPr>
+          <w:rFonts w:ascii="Times New Roman" w:hAnsi="Times New Roman" w:cs="Times New Roman"/>
+          <w:sz w:val="24"/>
+          <w:szCs w:val="24"/>
+        </w:rPr>
+        <w:t>Due to time constraints, we were not able to implement the histograms for each respective feature in D3.js. We value these data-driven libraries as we appreciate the customization and future forms of interactivity and animation that are crucial in exploratory data analysis.</w:t>
+      </w:r>
+    </w:p>
+    <w:p>
+      <w:pPr>
+        <w:spacing w:line="480" w:lineRule="auto"/>
+        <w:rPr>
+          <w:rFonts w:ascii="Times New Roman" w:hAnsi="Times New Roman" w:cs="Times New Roman"/>
+          <w:sz w:val="24"/>
+          <w:szCs w:val="24"/>
+        </w:rPr>
+      </w:pPr>
+      <w:r>
+        <w:rPr>
+          <w:rFonts w:ascii="Times New Roman" w:hAnsi="Times New Roman" w:cs="Times New Roman"/>
+          <w:sz w:val="24"/>
+          <w:szCs w:val="24"/>
+        </w:rPr>
+        <w:t>We would also be interested in separating our</w:t>
+      </w:r>
       <w:bookmarkStart w:id="0" w:name="_GoBack"/>
       <w:bookmarkEnd w:id="0"/>
+      <w:r>
+        <w:rPr>
+          <w:rFonts w:ascii="Times New Roman" w:hAnsi="Times New Roman" w:cs="Times New Roman"/>
+          <w:sz w:val="24"/>
+          <w:szCs w:val="24"/>
+        </w:rPr>
+        <w:t xml:space="preserve"> data into training and test sets to better validate our model.</w:t>
+      </w:r>
     </w:p>
     <w:p>
       <w:pPr>
@@ -2255,34 +2417,6 @@
           <w:szCs w:val="24"/>
         </w:rPr>
       </w:pPr>
-      <w:r>
-        <w:rPr>
-          <w:rFonts w:ascii="Times New Roman" w:hAnsi="Times New Roman" w:cs="Times New Roman"/>
-          <w:b/>
-          <w:sz w:val="24"/>
-          <w:szCs w:val="24"/>
-        </w:rPr>
-        <w:br w:type="page"/>
-      </w:r>
-    </w:p>
-    <w:p>
-      <w:pPr>
-        <w:rPr>
-          <w:rFonts w:ascii="Times New Roman" w:hAnsi="Times New Roman" w:cs="Times New Roman"/>
-          <w:sz w:val="24"/>
-          <w:szCs w:val="24"/>
-        </w:rPr>
-      </w:pPr>
-      <w:r>
-        <w:rPr>
-          <w:rFonts w:ascii="Times New Roman" w:hAnsi="Times New Roman" w:cs="Times New Roman"/>
-          <w:b/>
-          <w:sz w:val="24"/>
-          <w:szCs w:val="24"/>
-        </w:rPr>
-        <w:lastRenderedPageBreak/>
-        <w:t>Future Work</w:t>
-      </w:r>
     </w:p>
     <w:p>
       <w:pPr>

</xml_diff>